<commit_message>
Save files and better screen resolution
This update allows networks to be saved and opened.  It also scales the
screen resolution to fit your monitor better.
</commit_message>
<xml_diff>
--- a/cartoon network handout - d2.docx
+++ b/cartoon network handout - d2.docx
@@ -9,7 +9,15 @@
     </w:p>
     <w:p>
       <w:r>
-        <w:t xml:space="preserve">An individual neuron has a relatively simple set of signaling functions.  Neurons receive input on their dendrites.  They integrate this input, and when the total excitatory signal is over threshold, an action potential is generated.  The action </w:t>
+        <w:t xml:space="preserve">An individual neuron has a relatively simple set of signaling functions.  Neurons receive input on their dendrites.  They integrate this input, and when the total excitatory signal is over threshold, an action potential </w:t>
+      </w:r>
+      <w:proofErr w:type="gramStart"/>
+      <w:r>
+        <w:t>is generated</w:t>
+      </w:r>
+      <w:proofErr w:type="gramEnd"/>
+      <w:r>
+        <w:t xml:space="preserve">.  The action </w:t>
       </w:r>
       <w:r>
         <w:t xml:space="preserve">potential </w:t>
@@ -102,7 +110,15 @@
         </w:numPr>
       </w:pPr>
       <w:r>
-        <w:t xml:space="preserve">Click the file “cartoon network.jar”, then click the download button.  </w:t>
+        <w:t xml:space="preserve">Click the file “cartoon network.jar”, </w:t>
+      </w:r>
+      <w:proofErr w:type="gramStart"/>
+      <w:r>
+        <w:t>then</w:t>
+      </w:r>
+      <w:proofErr w:type="gramEnd"/>
+      <w:r>
+        <w:t xml:space="preserve"> click the download button.  </w:t>
       </w:r>
     </w:p>
     <w:p>
@@ -126,7 +142,23 @@
         </w:numPr>
       </w:pPr>
       <w:r>
-        <w:t>If you have a Finch robot connected to your computer, press “c” on the keyboard to connect it to the stimulator.  The message on the screen should change from “No finch” to “Finch!” if the connection is made.</w:t>
+        <w:t xml:space="preserve">If you </w:t>
+      </w:r>
+      <w:proofErr w:type="gramStart"/>
+      <w:r>
+        <w:t>have</w:t>
+      </w:r>
+      <w:proofErr w:type="gramEnd"/>
+      <w:r>
+        <w:t xml:space="preserve"> a Finch robot connected to your computer, press “c” on the keyboard to connect it to the stimulator.  The message on the screen should change from “No finch” to “Finch!” if the connection </w:t>
+      </w:r>
+      <w:proofErr w:type="gramStart"/>
+      <w:r>
+        <w:t>is made</w:t>
+      </w:r>
+      <w:proofErr w:type="gramEnd"/>
+      <w:r>
+        <w:t>.</w:t>
       </w:r>
     </w:p>
     <w:p>
@@ -170,7 +202,23 @@
     </w:p>
     <w:p>
       <w:r>
-        <w:t xml:space="preserve">The simulator uses a ‘mode’ system: you press a key to change the mode, and the mode determines what clicking the screen will do.  The mode is always reported in the top left-hand of the screen.  </w:t>
+        <w:t xml:space="preserve">The simulator uses a ‘mode’ system: you press a key to change the mode, and the mode determines what </w:t>
+      </w:r>
+      <w:proofErr w:type="gramStart"/>
+      <w:r>
+        <w:t>clicking</w:t>
+      </w:r>
+      <w:proofErr w:type="gramEnd"/>
+      <w:r>
+        <w:t xml:space="preserve"> the screen will do.  The mode </w:t>
+      </w:r>
+      <w:proofErr w:type="gramStart"/>
+      <w:r>
+        <w:t>is always reported</w:t>
+      </w:r>
+      <w:proofErr w:type="gramEnd"/>
+      <w:r>
+        <w:t xml:space="preserve"> in the top left-hand of the screen.  </w:t>
       </w:r>
       <w:r>
         <w:t xml:space="preserve"> </w:t>
@@ -327,7 +375,15 @@
         </w:numPr>
       </w:pPr>
       <w:r>
-        <w:t>‘t’ –enters type mode; clicking a neuron brings up a dialog for selecting if the neuron will be Silent (no spontaneous activity), Spontaneously active (spikes even with no input), or Bursting (not yet implements, but the neuron fluctuates regularly between silent and active).</w:t>
+        <w:t>‘</w:t>
+      </w:r>
+      <w:proofErr w:type="gramStart"/>
+      <w:r>
+        <w:t>t</w:t>
+      </w:r>
+      <w:proofErr w:type="gramEnd"/>
+      <w:r>
+        <w:t>’ –enters type mode; clicking a neuron brings up a dialog for selecting if the neuron will be Silent (no spontaneous activity), Spontaneously active (spikes even with no input), or Bursting (not yet implements, but the neuron fluctuates regularly between silent and active).</w:t>
       </w:r>
     </w:p>
     <w:p>
@@ -351,7 +407,15 @@
         </w:numPr>
       </w:pPr>
       <w:r>
-        <w:t>‘q’ –enters transmitter mode; clicking a neuron brings up a dialog to select how many molecules of neurotransmitter will be released with each AP—default is 10; options are from 1 to 40.</w:t>
+        <w:t>‘</w:t>
+      </w:r>
+      <w:proofErr w:type="gramStart"/>
+      <w:r>
+        <w:t>q</w:t>
+      </w:r>
+      <w:proofErr w:type="gramEnd"/>
+      <w:r>
+        <w:t>’ –enters transmitter mode; clicking a neuron brings up a dialog to select how many molecules of neurotransmitter will be released with each AP—default is 10; options are from 1 to 40.</w:t>
       </w:r>
     </w:p>
     <w:p>
@@ -402,19 +466,37 @@
         </w:numPr>
       </w:pPr>
       <w:r>
-        <w:t>‘c’ –makes connection to Finch.  Unfortunately, this causes a crash if the Finch is not connected (will fix this as soon as I know how)</w:t>
-      </w:r>
-    </w:p>
-    <w:p>
-      <w:pPr>
-        <w:pStyle w:val="ListParagraph"/>
-        <w:numPr>
-          <w:ilvl w:val="0"/>
-          <w:numId w:val="1"/>
-        </w:numPr>
-      </w:pPr>
-      <w:r>
-        <w:t xml:space="preserve">‘i’ –enters input mode; clicking </w:t>
+        <w:t>‘</w:t>
+      </w:r>
+      <w:proofErr w:type="gramStart"/>
+      <w:r>
+        <w:t>c</w:t>
+      </w:r>
+      <w:proofErr w:type="gramEnd"/>
+      <w:r>
+        <w:t>’ –makes connection to Finch.  Unfortunately, this causes a crash if the Finch is not connected (will fix this as soon as I know how)</w:t>
+      </w:r>
+    </w:p>
+    <w:p>
+      <w:pPr>
+        <w:pStyle w:val="ListParagraph"/>
+        <w:numPr>
+          <w:ilvl w:val="0"/>
+          <w:numId w:val="1"/>
+        </w:numPr>
+      </w:pPr>
+      <w:r>
+        <w:t>‘</w:t>
+      </w:r>
+      <w:proofErr w:type="spellStart"/>
+      <w:proofErr w:type="gramStart"/>
+      <w:r>
+        <w:t>i</w:t>
+      </w:r>
+      <w:proofErr w:type="spellEnd"/>
+      <w:proofErr w:type="gramEnd"/>
+      <w:r>
+        <w:t xml:space="preserve">’ –enters input mode; clicking </w:t>
       </w:r>
       <w:r>
         <w:t>a neuron brings up a dialog that allows the neuron to become a sensory neuron that responds to sensors on the Finch.  Options are:</w:t>
@@ -621,7 +703,15 @@
         </w:numPr>
       </w:pPr>
       <w:r>
-        <w:t xml:space="preserve">‘0’ – brings up a dialog to adjust the threshold for light activity.  This is used because we’d like the sensory neurons to fire when the light becomes brighter than normal, but what counts as ‘normal’ varies from room to room.  The light sensor varies from 0-100; you set the threshold above which the sensory neuron should start to fire.  It helps to have a light sensory neuron running so you can see what the current light level is in the room.  Set the threshold above the current reading to be able to detect </w:t>
+        <w:t xml:space="preserve">‘0’ – brings up a dialog to adjust the threshold for light activity.  This is used because </w:t>
+      </w:r>
+      <w:proofErr w:type="gramStart"/>
+      <w:r>
+        <w:t>we’d</w:t>
+      </w:r>
+      <w:proofErr w:type="gramEnd"/>
+      <w:r>
+        <w:t xml:space="preserve"> like the sensory neurons to fire when the light becomes brighter than normal, but what counts as ‘normal’ varies from room to room.  The light sensor varies from 0-100; you set the threshold above which the sensory neuron should start to fire.  It helps to have a light sensory neuron running so you can see what the current light level is in the room.  Set the threshold above the current reading to be able to detect </w:t>
       </w:r>
       <w:r>
         <w:lastRenderedPageBreak/>
@@ -637,7 +727,15 @@
         </w:numPr>
       </w:pPr>
       <w:r>
-        <w:t xml:space="preserve">‘-‘ –brings up a dialog to adjust the threshold for temperature activity.  The temperature sensor is in degrees Celsius.   It helps to have a temperature sensory neuron running so you can see what the current temperature is.  Set the threshold just above the current reading to be able to detect temperature increases.  Currently, the simulator only produces increased activity with increased temperature; there is not yet an option for decreases activity with decreased temperature. </w:t>
+        <w:t>‘-</w:t>
+      </w:r>
+      <w:proofErr w:type="gramStart"/>
+      <w:r>
+        <w:t>‘ –</w:t>
+      </w:r>
+      <w:proofErr w:type="gramEnd"/>
+      <w:r>
+        <w:t xml:space="preserve">brings up a dialog to adjust the threshold for temperature activity.  The temperature sensor is in degrees Celsius.   It helps to have a temperature sensory neuron running so you can see what the current temperature is.  Set the threshold just above the current reading to be able to detect temperature increases.  Currently, the simulator only produces increased activity with increased temperature; there is not yet an option for decreases activity with decreased temperature. </w:t>
       </w:r>
     </w:p>
     <w:p>
@@ -662,6 +760,7 @@
           <w:numId w:val="1"/>
         </w:numPr>
       </w:pPr>
+      <w:proofErr w:type="gramStart"/>
       <w:r>
         <w:t>M</w:t>
       </w:r>
@@ -681,7 +780,11 @@
         <w:t>towards</w:t>
       </w:r>
       <w:r>
-        <w:t xml:space="preserve"> the touch?  </w:t>
+        <w:t xml:space="preserve"> the touch?</w:t>
+      </w:r>
+      <w:proofErr w:type="gramEnd"/>
+      <w:r>
+        <w:t xml:space="preserve">  </w:t>
       </w:r>
       <w:r>
         <w:t xml:space="preserve">If you succeed, make it so a tough to the right also makes it rotate towards the touch.  </w:t>
@@ -774,22 +877,60 @@
       </w:r>
     </w:p>
     <w:p>
-      <w:pPr>
-        <w:pStyle w:val="ListParagraph"/>
-        <w:numPr>
-          <w:ilvl w:val="0"/>
-          <w:numId w:val="1"/>
-        </w:numPr>
-      </w:pPr>
-      <w:r>
-        <w:t>Time for a dance off!</w:t>
-      </w:r>
-    </w:p>
-    <w:p>
-      <w:pPr>
-        <w:pStyle w:val="ListParagraph"/>
-        <w:numPr>
-          <w:ilvl w:val="1"/>
+      <w:r>
+        <w:rPr>
+          <w:b/>
+        </w:rPr>
+        <w:t>TO TURN IN</w:t>
+      </w:r>
+      <w:r>
+        <w:t xml:space="preserve">:  Identify </w:t>
+      </w:r>
+      <w:r>
+        <w:rPr>
+          <w:b/>
+        </w:rPr>
+        <w:t xml:space="preserve">two </w:t>
+      </w:r>
+      <w:r>
+        <w:t xml:space="preserve">different ways you can change the circuit above to alter how it oscillates.  </w:t>
+      </w:r>
+      <w:r>
+        <w:rPr>
+          <w:i/>
+        </w:rPr>
+        <w:t xml:space="preserve">Briefly </w:t>
+      </w:r>
+      <w:r>
+        <w:t xml:space="preserve">write up an explanation for each method—explain what you changed, explain how that changes </w:t>
+      </w:r>
+      <w:proofErr w:type="gramStart"/>
+      <w:r>
+        <w:t>the oscillate</w:t>
+      </w:r>
+      <w:proofErr w:type="gramEnd"/>
+      <w:r>
+        <w:t xml:space="preserve">, and explain why the change in the circuit alters the oscillation the way it does.  </w:t>
+      </w:r>
+    </w:p>
+    <w:p>
+      <w:pPr>
+        <w:rPr>
+          <w:b/>
+        </w:rPr>
+      </w:pPr>
+      <w:r>
+        <w:rPr>
+          <w:b/>
+        </w:rPr>
+        <w:t>Last challenge: A dance off!</w:t>
+      </w:r>
+    </w:p>
+    <w:p>
+      <w:pPr>
+        <w:pStyle w:val="ListParagraph"/>
+        <w:numPr>
+          <w:ilvl w:val="0"/>
           <w:numId w:val="1"/>
         </w:numPr>
       </w:pPr>
@@ -801,17 +942,34 @@
       <w:pPr>
         <w:pStyle w:val="ListParagraph"/>
         <w:numPr>
-          <w:ilvl w:val="1"/>
-          <w:numId w:val="1"/>
-        </w:numPr>
-      </w:pPr>
-      <w:r>
-        <w:t>Now add some style—your Finch can buzz, light up, spin around in more complex ways.. design the most stylish dancer you can and we’ll have a dance off to end the lab.</w:t>
-      </w:r>
+          <w:ilvl w:val="0"/>
+          <w:numId w:val="1"/>
+        </w:numPr>
+      </w:pPr>
+      <w:r>
+        <w:t>Now add some style—your Finch can buzz, light up, spin around in more complex ways</w:t>
+      </w:r>
+      <w:proofErr w:type="gramStart"/>
+      <w:r>
+        <w:t>..</w:t>
+      </w:r>
+      <w:proofErr w:type="gramEnd"/>
+      <w:r>
+        <w:t xml:space="preserve"> </w:t>
+      </w:r>
+      <w:proofErr w:type="gramStart"/>
+      <w:r>
+        <w:t>design</w:t>
+      </w:r>
+      <w:proofErr w:type="gramEnd"/>
+      <w:r>
+        <w:t xml:space="preserve"> the most stylish dancer you can and we’ll have a dance off to end the lab.</w:t>
+      </w:r>
+    </w:p>
+    <w:p>
       <w:bookmarkStart w:id="0" w:name="_GoBack"/>
       <w:bookmarkEnd w:id="0"/>
     </w:p>
-    <w:p/>
     <w:sectPr>
       <w:headerReference w:type="default" r:id="rId9"/>
       <w:pgSz w:w="12240" w:h="15840"/>
@@ -916,7 +1074,7 @@
           <w:rPr>
             <w:noProof/>
           </w:rPr>
-          <w:t>1</w:t>
+          <w:t>2</w:t>
         </w:r>
         <w:r>
           <w:rPr>
@@ -938,6 +1096,95 @@
 <file path=word/numbering.xml><?xml version="1.0" encoding="utf-8"?>
 <w:numbering xmlns:wpc="http://schemas.microsoft.com/office/word/2010/wordprocessingCanvas" xmlns:cx="http://schemas.microsoft.com/office/drawing/2014/chartex" xmlns:cx1="http://schemas.microsoft.com/office/drawing/2015/9/8/chartex" xmlns:mc="http://schemas.openxmlformats.org/markup-compatibility/2006" xmlns:o="urn:schemas-microsoft-com:office:office" xmlns:r="http://schemas.openxmlformats.org/officeDocument/2006/relationships" xmlns:m="http://schemas.openxmlformats.org/officeDocument/2006/math" xmlns:v="urn:schemas-microsoft-com:vml" xmlns:wp14="http://schemas.microsoft.com/office/word/2010/wordprocessingDrawing" xmlns:wp="http://schemas.openxmlformats.org/drawingml/2006/wordprocessingDrawing" xmlns:w10="urn:schemas-microsoft-com:office:word" xmlns:w="http://schemas.openxmlformats.org/wordprocessingml/2006/main" xmlns:w14="http://schemas.microsoft.com/office/word/2010/wordml" xmlns:w15="http://schemas.microsoft.com/office/word/2012/wordml" xmlns:w16se="http://schemas.microsoft.com/office/word/2015/wordml/symex" xmlns:wpg="http://schemas.microsoft.com/office/word/2010/wordprocessingGroup" xmlns:wpi="http://schemas.microsoft.com/office/word/2010/wordprocessingInk" xmlns:wne="http://schemas.microsoft.com/office/word/2006/wordml" xmlns:wps="http://schemas.microsoft.com/office/word/2010/wordprocessingShape" mc:Ignorable="w14 w15 w16se wp14">
   <w:abstractNum w:abstractNumId="0" w15:restartNumberingAfterBreak="0">
+    <w:nsid w:val="1F9717BF"/>
+    <w:multiLevelType w:val="hybridMultilevel"/>
+    <w:tmpl w:val="35346AAE"/>
+    <w:lvl w:ilvl="0" w:tplc="04090011">
+      <w:start w:val="1"/>
+      <w:numFmt w:val="decimal"/>
+      <w:lvlText w:val="%1)"/>
+      <w:lvlJc w:val="left"/>
+      <w:pPr>
+        <w:ind w:left="720" w:hanging="360"/>
+      </w:pPr>
+      <w:rPr>
+        <w:rFonts w:hint="default"/>
+      </w:rPr>
+    </w:lvl>
+    <w:lvl w:ilvl="1" w:tplc="04090019">
+      <w:start w:val="1"/>
+      <w:numFmt w:val="lowerLetter"/>
+      <w:lvlText w:val="%2."/>
+      <w:lvlJc w:val="left"/>
+      <w:pPr>
+        <w:ind w:left="1440" w:hanging="360"/>
+      </w:pPr>
+    </w:lvl>
+    <w:lvl w:ilvl="2" w:tplc="0409001B" w:tentative="1">
+      <w:start w:val="1"/>
+      <w:numFmt w:val="lowerRoman"/>
+      <w:lvlText w:val="%3."/>
+      <w:lvlJc w:val="right"/>
+      <w:pPr>
+        <w:ind w:left="2160" w:hanging="180"/>
+      </w:pPr>
+    </w:lvl>
+    <w:lvl w:ilvl="3" w:tplc="0409000F" w:tentative="1">
+      <w:start w:val="1"/>
+      <w:numFmt w:val="decimal"/>
+      <w:lvlText w:val="%4."/>
+      <w:lvlJc w:val="left"/>
+      <w:pPr>
+        <w:ind w:left="2880" w:hanging="360"/>
+      </w:pPr>
+    </w:lvl>
+    <w:lvl w:ilvl="4" w:tplc="04090019" w:tentative="1">
+      <w:start w:val="1"/>
+      <w:numFmt w:val="lowerLetter"/>
+      <w:lvlText w:val="%5."/>
+      <w:lvlJc w:val="left"/>
+      <w:pPr>
+        <w:ind w:left="3600" w:hanging="360"/>
+      </w:pPr>
+    </w:lvl>
+    <w:lvl w:ilvl="5" w:tplc="0409001B" w:tentative="1">
+      <w:start w:val="1"/>
+      <w:numFmt w:val="lowerRoman"/>
+      <w:lvlText w:val="%6."/>
+      <w:lvlJc w:val="right"/>
+      <w:pPr>
+        <w:ind w:left="4320" w:hanging="180"/>
+      </w:pPr>
+    </w:lvl>
+    <w:lvl w:ilvl="6" w:tplc="0409000F" w:tentative="1">
+      <w:start w:val="1"/>
+      <w:numFmt w:val="decimal"/>
+      <w:lvlText w:val="%7."/>
+      <w:lvlJc w:val="left"/>
+      <w:pPr>
+        <w:ind w:left="5040" w:hanging="360"/>
+      </w:pPr>
+    </w:lvl>
+    <w:lvl w:ilvl="7" w:tplc="04090019" w:tentative="1">
+      <w:start w:val="1"/>
+      <w:numFmt w:val="lowerLetter"/>
+      <w:lvlText w:val="%8."/>
+      <w:lvlJc w:val="left"/>
+      <w:pPr>
+        <w:ind w:left="5760" w:hanging="360"/>
+      </w:pPr>
+    </w:lvl>
+    <w:lvl w:ilvl="8" w:tplc="0409001B" w:tentative="1">
+      <w:start w:val="1"/>
+      <w:numFmt w:val="lowerRoman"/>
+      <w:lvlText w:val="%9."/>
+      <w:lvlJc w:val="right"/>
+      <w:pPr>
+        <w:ind w:left="6480" w:hanging="180"/>
+      </w:pPr>
+    </w:lvl>
+  </w:abstractNum>
+  <w:abstractNum w:abstractNumId="1" w15:restartNumberingAfterBreak="0">
     <w:nsid w:val="4D171D8C"/>
     <w:multiLevelType w:val="hybridMultilevel"/>
     <w:tmpl w:val="9686FEF4"/>
@@ -1050,6 +1297,9 @@
     </w:lvl>
   </w:abstractNum>
   <w:num w:numId="1">
+    <w:abstractNumId w:val="1"/>
+  </w:num>
+  <w:num w:numId="2">
     <w:abstractNumId w:val="0"/>
   </w:num>
 </w:numbering>

</xml_diff>